<commit_message>
Update K3520066_Ratih Friska Dwi Andini_LKPD 12.docx
</commit_message>
<xml_diff>
--- a/PBO 12/K3520066_Ratih Friska Dwi Andini_LKPD 12.docx
+++ b/PBO 12/K3520066_Ratih Friska Dwi Andini_LKPD 12.docx
@@ -3007,9 +3007,9 @@
         <w:tblLook w:val="04A0" w:firstRow="1" w:lastRow="0" w:firstColumn="1" w:lastColumn="0" w:noHBand="0" w:noVBand="1"/>
       </w:tblPr>
       <w:tblGrid>
-        <w:gridCol w:w="2885"/>
-        <w:gridCol w:w="2858"/>
-        <w:gridCol w:w="2887"/>
+        <w:gridCol w:w="2957"/>
+        <w:gridCol w:w="2940"/>
+        <w:gridCol w:w="2959"/>
       </w:tblGrid>
       <w:tr>
         <w:tc>
@@ -4077,6 +4077,7 @@
       </w:r>
       <w:proofErr w:type="spellEnd"/>
     </w:p>
+    <w:bookmarkStart w:id="0" w:name="_Hlk88592220"/>
     <w:p>
       <w:pPr>
         <w:ind w:left="720"/>
@@ -4088,9 +4089,56 @@
         <w:rPr>
           <w:lang w:val="en-ID"/>
         </w:rPr>
-        <w:t>…………………………………………</w:t>
+        <w:fldChar w:fldCharType="begin"/>
+      </w:r>
+      <w:r>
+        <w:rPr>
+          <w:lang w:val="en-ID"/>
+        </w:rPr>
+        <w:instrText xml:space="preserve"> HYPERLINK "https://github.com/ratihfriska/PBO_K3520066_Ratih-Friska-Dwi-Andini/tree/main/PBO%2012" </w:instrText>
+      </w:r>
+      <w:r>
+        <w:rPr>
+          <w:lang w:val="en-ID"/>
+        </w:rPr>
+      </w:r>
+      <w:r>
+        <w:rPr>
+          <w:lang w:val="en-ID"/>
+        </w:rPr>
+        <w:fldChar w:fldCharType="separate"/>
+      </w:r>
+      <w:r>
+        <w:rPr>
+          <w:rStyle w:val="Hyperlink"/>
+          <w:lang w:val="en-ID"/>
+        </w:rPr>
+        <w:t>K3520066/</w:t>
+      </w:r>
+      <w:proofErr w:type="spellStart"/>
+      <w:r>
+        <w:rPr>
+          <w:rStyle w:val="Hyperlink"/>
+          <w:lang w:val="en-ID"/>
+        </w:rPr>
+        <w:t>RatihFDA</w:t>
+      </w:r>
+      <w:proofErr w:type="spellEnd"/>
+      <w:r>
+        <w:rPr>
+          <w:rStyle w:val="Hyperlink"/>
+          <w:lang w:val="en-ID"/>
+        </w:rPr>
+        <w:t>/PBO12</w:t>
+      </w:r>
+      <w:r>
+        <w:rPr>
+          <w:lang w:val="en-ID"/>
+        </w:rPr>
+        <w:fldChar w:fldCharType="end"/>
       </w:r>
     </w:p>
+    <w:bookmarkEnd w:id="0"/>
     <w:p>
       <w:pPr>
         <w:rPr>

</xml_diff>